<commit_message>
Codes for update contract number and date completed
</commit_message>
<xml_diff>
--- a/your_docdsad.docx
+++ b/your_docdsad.docx
@@ -2131,10 +2131,38 @@
         <w:tab w:val="center" w:pos="5040"/>
         <w:tab w:val="right" w:pos="9810"/>
       </w:tabs>
-      <w:jc w:val="left"/>
       <w:rPr>
         <w:rFonts w:ascii="Calibri" w:hAnsi="Calibri"/>
         <w:highlight w:val="lightGray"/>
+      </w:rPr>
+    </w:pPr>
+    <w:r>
+      <w:rPr>
+        <w:rFonts w:ascii="Calibri" w:hAnsi="Calibri" w:cs="Arial"/>
+        <w:b/>
+      </w:rPr>
+      <w:tab/>
+      <w:t>AND GROUNDWATER MONITORING PROGRAM</w:t>
+    </w:r>
+    <w:r>
+      <w:rPr>
+        <w:rFonts w:ascii="Calibri" w:hAnsi="Calibri" w:cs="Arial"/>
+      </w:rPr>
+      <w:tab/>
+    </w:r>
+  </w:p>
+  <w:p>
+    <w:pPr>
+      <w:pBdr>
+        <w:top w:val="single" w:sz="4" w:space="1" w:color="auto"/>
+      </w:pBdr>
+      <w:tabs>
+        <w:tab w:val="center" w:pos="5175"/>
+        <w:tab w:val="right" w:pos="9810"/>
+      </w:tabs>
+      <w:jc w:val="left"/>
+      <w:rPr>
+        <w:rFonts w:ascii="Calibri" w:hAnsi="Calibri" w:cs="Arial"/>
       </w:rPr>
     </w:pPr>
     <w:r/>
@@ -2152,102 +2180,6 @@
   </w:p>
   <w:p>
     <w:pPr>
-      <w:pBdr>
-        <w:top w:val="single" w:sz="4" w:space="1" w:color="auto"/>
-      </w:pBdr>
-      <w:tabs>
-        <w:tab w:val="center" w:pos="5175"/>
-        <w:tab w:val="right" w:pos="9810"/>
-      </w:tabs>
-      <w:rPr>
-        <w:rFonts w:ascii="Calibri" w:hAnsi="Calibri" w:cs="Arial"/>
-      </w:rPr>
-    </w:pPr>
-    <w:r>
-      <w:rPr>
-        <w:rFonts w:ascii="Calibri" w:hAnsi="Calibri" w:cs="Arial"/>
-      </w:rPr>
-      <w:t xml:space="preserve">Page </w:t>
-    </w:r>
-    <w:r>
-      <w:rPr>
-        <w:rFonts w:ascii="Calibri" w:hAnsi="Calibri" w:cs="Arial"/>
-      </w:rPr>
-      <w:fldChar w:fldCharType="begin"/>
-    </w:r>
-    <w:r>
-      <w:rPr>
-        <w:rFonts w:ascii="Calibri" w:hAnsi="Calibri" w:cs="Arial"/>
-      </w:rPr>
-      <w:instrText xml:space="preserve">PAGE </w:instrText>
-    </w:r>
-    <w:r>
-      <w:rPr>
-        <w:rFonts w:ascii="Calibri" w:hAnsi="Calibri" w:cs="Arial"/>
-      </w:rPr>
-      <w:fldChar w:fldCharType="separate"/>
-    </w:r>
-    <w:r>
-      <w:rPr>
-        <w:rFonts w:ascii="Calibri" w:hAnsi="Calibri" w:cs="Arial"/>
-        <w:noProof/>
-      </w:rPr>
-      <w:t>2</w:t>
-    </w:r>
-    <w:r>
-      <w:rPr>
-        <w:rFonts w:ascii="Calibri" w:hAnsi="Calibri" w:cs="Arial"/>
-      </w:rPr>
-      <w:fldChar w:fldCharType="end"/>
-    </w:r>
-    <w:r>
-      <w:rPr>
-        <w:rStyle w:val="PageNumber"/>
-        <w:rFonts w:ascii="Calibri" w:hAnsi="Calibri" w:cs="Arial"/>
-        <w:caps/>
-        <w:sz w:val="22"/>
-        <w:szCs w:val="22"/>
-      </w:rPr>
-      <w:tab/>
-    </w:r>
-    <w:r>
-      <w:rPr>
-        <w:rStyle w:val="PageNumber"/>
-        <w:rFonts w:ascii="Calibri" w:hAnsi="Calibri" w:cs="Arial"/>
-        <w:caps/>
-        <w:sz w:val="22"/>
-        <w:szCs w:val="22"/>
-      </w:rPr>
-      <w:tab/>
-    </w:r>
-    <w:r>
-      <w:rPr>
-        <w:rFonts w:ascii="Calibri" w:hAnsi="Calibri" w:cs="Arial"/>
-      </w:rPr>
-      <w:t xml:space="preserve">DATE:  </w:t>
-    </w:r>
-    <w:r>
-      <w:rPr>
-        <w:rFonts w:ascii="Calibri" w:hAnsi="Calibri" w:cs="Arial"/>
-        <w:highlight w:val="yellow"/>
-      </w:rPr>
-      <w:t>[Insert Date, (e.g. Jan., 2000)]</w:t>
-    </w:r>
-    <w:r>
-      <w:rPr>
-        <w:rFonts w:ascii="Calibri" w:hAnsi="Calibri" w:cs="Arial"/>
-      </w:rPr>
-      <w:tab/>
-    </w:r>
-    <w:r>
-      <w:rPr>
-        <w:rFonts w:ascii="Calibri" w:hAnsi="Calibri" w:cs="Arial"/>
-      </w:rPr>
-      <w:tab/>
-    </w:r>
-  </w:p>
-  <w:p>
-    <w:pPr>
       <w:pStyle w:val="Header"/>
     </w:pPr>
   </w:p>
@@ -2335,10 +2267,48 @@
         <w:tab w:val="center" w:pos="5040"/>
         <w:tab w:val="right" w:pos="9810"/>
       </w:tabs>
-      <w:jc w:val="left"/>
       <w:rPr>
         <w:rFonts w:ascii="Calibri" w:hAnsi="Calibri"/>
         <w:highlight w:val="lightGray"/>
+      </w:rPr>
+    </w:pPr>
+    <w:r>
+      <w:rPr>
+        <w:rFonts w:ascii="Calibri" w:hAnsi="Calibri" w:cs="Arial"/>
+        <w:b/>
+        <w:lang w:val="en-US"/>
+      </w:rPr>
+      <w:tab/>
+    </w:r>
+    <w:r>
+      <w:rPr>
+        <w:rFonts w:ascii="Calibri" w:hAnsi="Calibri" w:cs="Arial"/>
+        <w:b/>
+        <w:lang w:val="en-US"/>
+      </w:rPr>
+      <w:t>AND GROUNDWATER MONITORING PROGRAM</w:t>
+    </w:r>
+    <w:r>
+      <w:rPr>
+        <w:rFonts w:ascii="Calibri" w:hAnsi="Calibri" w:cs="Arial"/>
+        <w:b/>
+        <w:lang w:val="en-US"/>
+      </w:rPr>
+      <w:tab/>
+    </w:r>
+  </w:p>
+  <w:p>
+    <w:pPr>
+      <w:pBdr>
+        <w:top w:val="single" w:sz="4" w:space="1" w:color="auto"/>
+      </w:pBdr>
+      <w:tabs>
+        <w:tab w:val="center" w:pos="5175"/>
+        <w:tab w:val="right" w:pos="9810"/>
+      </w:tabs>
+      <w:jc w:val="left"/>
+      <w:rPr>
+        <w:rFonts w:ascii="Calibri" w:hAnsi="Calibri" w:cs="Arial"/>
       </w:rPr>
     </w:pPr>
     <w:r/>
@@ -2352,83 +2322,6 @@
       <w:fldChar w:fldCharType="begin"/>
       <w:instrText xml:space="preserve">PAGE</w:instrText>
       <w:fldChar w:fldCharType="end"/>
-    </w:r>
-  </w:p>
-  <w:p>
-    <w:pPr>
-      <w:pBdr>
-        <w:top w:val="single" w:sz="4" w:space="1" w:color="auto"/>
-      </w:pBdr>
-      <w:tabs>
-        <w:tab w:val="center" w:pos="5175"/>
-        <w:tab w:val="right" w:pos="9810"/>
-      </w:tabs>
-      <w:rPr>
-        <w:rFonts w:ascii="Calibri" w:hAnsi="Calibri" w:cs="Arial"/>
-      </w:rPr>
-    </w:pPr>
-    <w:r>
-      <w:rPr>
-        <w:rFonts w:ascii="Calibri" w:hAnsi="Calibri" w:cs="Arial"/>
-      </w:rPr>
-      <w:t xml:space="preserve">DATE:  </w:t>
-    </w:r>
-    <w:r>
-      <w:rPr>
-        <w:rFonts w:ascii="Calibri" w:hAnsi="Calibri" w:cs="Arial"/>
-        <w:highlight w:val="yellow"/>
-      </w:rPr>
-      <w:t>[Insert Date, (e.g. Jan., 2000)]</w:t>
-    </w:r>
-    <w:r>
-      <w:rPr>
-        <w:rFonts w:ascii="Calibri" w:hAnsi="Calibri" w:cs="Arial"/>
-      </w:rPr>
-      <w:tab/>
-    </w:r>
-    <w:r>
-      <w:rPr>
-        <w:rFonts w:ascii="Calibri" w:hAnsi="Calibri" w:cs="Arial"/>
-      </w:rPr>
-      <w:tab/>
-      <w:t xml:space="preserve">Page </w:t>
-    </w:r>
-    <w:r>
-      <w:rPr>
-        <w:rFonts w:ascii="Calibri" w:hAnsi="Calibri" w:cs="Arial"/>
-      </w:rPr>
-      <w:fldChar w:fldCharType="begin"/>
-    </w:r>
-    <w:r>
-      <w:rPr>
-        <w:rFonts w:ascii="Calibri" w:hAnsi="Calibri" w:cs="Arial"/>
-      </w:rPr>
-      <w:instrText xml:space="preserve">PAGE </w:instrText>
-    </w:r>
-    <w:r>
-      <w:rPr>
-        <w:rFonts w:ascii="Calibri" w:hAnsi="Calibri" w:cs="Arial"/>
-      </w:rPr>
-      <w:fldChar w:fldCharType="separate"/>
-    </w:r>
-    <w:r>
-      <w:rPr>
-        <w:rFonts w:ascii="Calibri" w:hAnsi="Calibri" w:cs="Arial"/>
-        <w:noProof/>
-      </w:rPr>
-      <w:t>3</w:t>
-    </w:r>
-    <w:r>
-      <w:rPr>
-        <w:rFonts w:ascii="Calibri" w:hAnsi="Calibri" w:cs="Arial"/>
-      </w:rPr>
-      <w:fldChar w:fldCharType="end"/>
-    </w:r>
-    <w:r>
-      <w:rPr>
-        <w:rFonts w:ascii="Calibri" w:hAnsi="Calibri" w:cs="Arial"/>
-      </w:rPr>
-      <w:t xml:space="preserve">  </w:t>
     </w:r>
   </w:p>
   <w:p>

</xml_diff>